<commit_message>
Update the Main Index file
</commit_message>
<xml_diff>
--- a/week07/Week07Notes.docx
+++ b/week07/Week07Notes.docx
@@ -71,15 +71,7 @@
           <w:sz w:val="24"/>
           <w:szCs w:val="24"/>
         </w:rPr>
-        <w:t>29</w:t>
-      </w:r>
-      <w:r>
-        <w:rPr>
-          <w:rFonts w:ascii="Times New Roman" w:hAnsi="Times New Roman" w:cs="Times New Roman"/>
-          <w:sz w:val="24"/>
-          <w:szCs w:val="24"/>
-        </w:rPr>
-        <w:t xml:space="preserve"> October 2022</w:t>
+        <w:t>29 October 2022</w:t>
       </w:r>
     </w:p>
     <w:p>
@@ -98,7 +90,1535 @@
           <w:sz w:val="24"/>
           <w:szCs w:val="24"/>
         </w:rPr>
-        <w:t>Notes Week 0</w:t>
+        <w:t>Notes Week 07</w:t>
+      </w:r>
+    </w:p>
+    <w:tbl>
+      <w:tblPr>
+        <w:tblStyle w:val="TableGrid"/>
+        <w:tblW w:w="0" w:type="auto"/>
+        <w:tblLook w:val="04A0" w:firstRow="1" w:lastRow="0" w:firstColumn="1" w:lastColumn="0" w:noHBand="0" w:noVBand="1"/>
+      </w:tblPr>
+      <w:tblGrid>
+        <w:gridCol w:w="5293"/>
+        <w:gridCol w:w="1109"/>
+        <w:gridCol w:w="1244"/>
+        <w:gridCol w:w="1416"/>
+      </w:tblGrid>
+      <w:tr>
+        <w:tc>
+          <w:tcPr>
+            <w:tcW w:w="9062" w:type="dxa"/>
+            <w:gridSpan w:val="4"/>
+            <w:shd w:val="clear" w:color="auto" w:fill="00B0F0"/>
+          </w:tcPr>
+          <w:p>
+            <w:pPr>
+              <w:jc w:val="center"/>
+              <w:rPr>
+                <w:rFonts w:ascii="Times New Roman" w:hAnsi="Times New Roman" w:cs="Times New Roman"/>
+                <w:sz w:val="32"/>
+                <w:szCs w:val="32"/>
+              </w:rPr>
+            </w:pPr>
+            <w:r>
+              <w:rPr>
+                <w:rFonts w:ascii="Times New Roman" w:hAnsi="Times New Roman" w:cs="Times New Roman"/>
+                <w:sz w:val="32"/>
+                <w:szCs w:val="32"/>
+              </w:rPr>
+              <w:t>JAVASCRIPT / NOVICE TO NINJA | READING</w:t>
+            </w:r>
+          </w:p>
+        </w:tc>
+      </w:tr>
+      <w:tr>
+        <w:tc>
+          <w:tcPr>
+            <w:tcW w:w="5293" w:type="dxa"/>
+          </w:tcPr>
+          <w:p>
+            <w:pPr>
+              <w:rPr>
+                <w:rFonts w:ascii="Times New Roman" w:hAnsi="Times New Roman" w:cs="Times New Roman"/>
+                <w:sz w:val="24"/>
+                <w:szCs w:val="24"/>
+              </w:rPr>
+            </w:pPr>
+            <w:bookmarkStart w:id="0" w:name="_Hlk117977149"/>
+          </w:p>
+        </w:tc>
+        <w:tc>
+          <w:tcPr>
+            <w:tcW w:w="1109" w:type="dxa"/>
+          </w:tcPr>
+          <w:p>
+            <w:pPr>
+              <w:jc w:val="center"/>
+              <w:rPr>
+                <w:rFonts w:ascii="Times New Roman" w:hAnsi="Times New Roman" w:cs="Times New Roman"/>
+                <w:sz w:val="24"/>
+                <w:szCs w:val="24"/>
+              </w:rPr>
+            </w:pPr>
+            <w:r>
+              <w:rPr>
+                <w:rFonts w:ascii="Times New Roman" w:hAnsi="Times New Roman" w:cs="Times New Roman"/>
+                <w:sz w:val="24"/>
+                <w:szCs w:val="24"/>
+              </w:rPr>
+              <w:t>Acquired</w:t>
+            </w:r>
+          </w:p>
+        </w:tc>
+        <w:tc>
+          <w:tcPr>
+            <w:tcW w:w="1244" w:type="dxa"/>
+          </w:tcPr>
+          <w:p>
+            <w:pPr>
+              <w:jc w:val="center"/>
+              <w:rPr>
+                <w:rFonts w:ascii="Times New Roman" w:hAnsi="Times New Roman" w:cs="Times New Roman"/>
+                <w:sz w:val="24"/>
+                <w:szCs w:val="24"/>
+              </w:rPr>
+            </w:pPr>
+            <w:r>
+              <w:rPr>
+                <w:rFonts w:ascii="Times New Roman" w:hAnsi="Times New Roman" w:cs="Times New Roman"/>
+                <w:sz w:val="24"/>
+                <w:szCs w:val="24"/>
+              </w:rPr>
+              <w:t>In Progress</w:t>
+            </w:r>
+          </w:p>
+        </w:tc>
+        <w:tc>
+          <w:tcPr>
+            <w:tcW w:w="1416" w:type="dxa"/>
+          </w:tcPr>
+          <w:p>
+            <w:pPr>
+              <w:jc w:val="center"/>
+              <w:rPr>
+                <w:rFonts w:ascii="Times New Roman" w:hAnsi="Times New Roman" w:cs="Times New Roman"/>
+                <w:sz w:val="24"/>
+                <w:szCs w:val="24"/>
+              </w:rPr>
+            </w:pPr>
+            <w:r>
+              <w:rPr>
+                <w:rFonts w:ascii="Times New Roman" w:hAnsi="Times New Roman" w:cs="Times New Roman"/>
+                <w:sz w:val="24"/>
+                <w:szCs w:val="24"/>
+              </w:rPr>
+              <w:t xml:space="preserve">Not </w:t>
+            </w:r>
+            <w:r>
+              <w:rPr>
+                <w:rFonts w:ascii="Times New Roman" w:hAnsi="Times New Roman" w:cs="Times New Roman"/>
+                <w:sz w:val="24"/>
+                <w:szCs w:val="24"/>
+              </w:rPr>
+              <w:t>Read</w:t>
+            </w:r>
+          </w:p>
+        </w:tc>
+      </w:tr>
+      <w:tr>
+        <w:tc>
+          <w:tcPr>
+            <w:tcW w:w="9062" w:type="dxa"/>
+            <w:gridSpan w:val="4"/>
+            <w:shd w:val="clear" w:color="auto" w:fill="9BBB59" w:themeFill="accent3"/>
+          </w:tcPr>
+          <w:p>
+            <w:pPr>
+              <w:jc w:val="center"/>
+              <w:rPr>
+                <w:rFonts w:ascii="Times New Roman" w:hAnsi="Times New Roman" w:cs="Times New Roman"/>
+                <w:sz w:val="32"/>
+                <w:szCs w:val="32"/>
+              </w:rPr>
+            </w:pPr>
+            <w:r>
+              <w:rPr>
+                <w:rFonts w:ascii="Times New Roman" w:hAnsi="Times New Roman" w:cs="Times New Roman"/>
+                <w:sz w:val="32"/>
+                <w:szCs w:val="32"/>
+              </w:rPr>
+              <w:t>W07 | Chapter 11 Further Functions</w:t>
+            </w:r>
+          </w:p>
+        </w:tc>
+      </w:tr>
+      <w:tr>
+        <w:tc>
+          <w:tcPr>
+            <w:tcW w:w="5293" w:type="dxa"/>
+          </w:tcPr>
+          <w:p>
+            <w:pPr>
+              <w:rPr>
+                <w:rFonts w:ascii="Times New Roman" w:hAnsi="Times New Roman" w:cs="Times New Roman"/>
+                <w:sz w:val="24"/>
+                <w:szCs w:val="24"/>
+              </w:rPr>
+            </w:pPr>
+            <w:r>
+              <w:rPr>
+                <w:rFonts w:ascii="Times New Roman" w:hAnsi="Times New Roman" w:cs="Times New Roman"/>
+                <w:sz w:val="24"/>
+                <w:szCs w:val="24"/>
+              </w:rPr>
+              <w:t>Function Properties and Methods</w:t>
+            </w:r>
+          </w:p>
+        </w:tc>
+        <w:tc>
+          <w:tcPr>
+            <w:tcW w:w="1109" w:type="dxa"/>
+          </w:tcPr>
+          <w:p>
+            <w:pPr>
+              <w:jc w:val="center"/>
+              <w:rPr>
+                <w:rFonts w:ascii="Times New Roman" w:hAnsi="Times New Roman" w:cs="Times New Roman"/>
+                <w:sz w:val="24"/>
+                <w:szCs w:val="24"/>
+              </w:rPr>
+            </w:pPr>
+            <w:r>
+              <w:rPr>
+                <w:rFonts w:ascii="Times New Roman" w:hAnsi="Times New Roman" w:cs="Times New Roman"/>
+                <w:sz w:val="24"/>
+                <w:szCs w:val="24"/>
+              </w:rPr>
+              <w:t>X</w:t>
+            </w:r>
+          </w:p>
+        </w:tc>
+        <w:tc>
+          <w:tcPr>
+            <w:tcW w:w="1244" w:type="dxa"/>
+          </w:tcPr>
+          <w:p>
+            <w:pPr>
+              <w:jc w:val="center"/>
+              <w:rPr>
+                <w:rFonts w:ascii="Times New Roman" w:hAnsi="Times New Roman" w:cs="Times New Roman"/>
+                <w:sz w:val="24"/>
+                <w:szCs w:val="24"/>
+              </w:rPr>
+            </w:pPr>
+          </w:p>
+        </w:tc>
+        <w:tc>
+          <w:tcPr>
+            <w:tcW w:w="1416" w:type="dxa"/>
+          </w:tcPr>
+          <w:p>
+            <w:pPr>
+              <w:jc w:val="center"/>
+              <w:rPr>
+                <w:rFonts w:ascii="Times New Roman" w:hAnsi="Times New Roman" w:cs="Times New Roman"/>
+                <w:sz w:val="24"/>
+                <w:szCs w:val="24"/>
+              </w:rPr>
+            </w:pPr>
+          </w:p>
+        </w:tc>
+      </w:tr>
+      <w:tr>
+        <w:tc>
+          <w:tcPr>
+            <w:tcW w:w="5293" w:type="dxa"/>
+          </w:tcPr>
+          <w:p>
+            <w:pPr>
+              <w:rPr>
+                <w:rFonts w:ascii="Times New Roman" w:hAnsi="Times New Roman" w:cs="Times New Roman"/>
+                <w:sz w:val="24"/>
+                <w:szCs w:val="24"/>
+              </w:rPr>
+            </w:pPr>
+            <w:r>
+              <w:rPr>
+                <w:rFonts w:ascii="Times New Roman" w:hAnsi="Times New Roman" w:cs="Times New Roman"/>
+                <w:sz w:val="24"/>
+                <w:szCs w:val="24"/>
+              </w:rPr>
+              <w:t>Immediately Invoked Function Expressions</w:t>
+            </w:r>
+          </w:p>
+        </w:tc>
+        <w:tc>
+          <w:tcPr>
+            <w:tcW w:w="1109" w:type="dxa"/>
+          </w:tcPr>
+          <w:p>
+            <w:pPr>
+              <w:jc w:val="center"/>
+              <w:rPr>
+                <w:rFonts w:ascii="Times New Roman" w:hAnsi="Times New Roman" w:cs="Times New Roman"/>
+                <w:sz w:val="24"/>
+                <w:szCs w:val="24"/>
+              </w:rPr>
+            </w:pPr>
+            <w:r>
+              <w:rPr>
+                <w:rFonts w:ascii="Times New Roman" w:hAnsi="Times New Roman" w:cs="Times New Roman"/>
+                <w:sz w:val="24"/>
+                <w:szCs w:val="24"/>
+              </w:rPr>
+              <w:t>X</w:t>
+            </w:r>
+          </w:p>
+        </w:tc>
+        <w:tc>
+          <w:tcPr>
+            <w:tcW w:w="1244" w:type="dxa"/>
+          </w:tcPr>
+          <w:p>
+            <w:pPr>
+              <w:jc w:val="center"/>
+              <w:rPr>
+                <w:rFonts w:ascii="Times New Roman" w:hAnsi="Times New Roman" w:cs="Times New Roman"/>
+                <w:sz w:val="24"/>
+                <w:szCs w:val="24"/>
+              </w:rPr>
+            </w:pPr>
+          </w:p>
+        </w:tc>
+        <w:tc>
+          <w:tcPr>
+            <w:tcW w:w="1416" w:type="dxa"/>
+          </w:tcPr>
+          <w:p>
+            <w:pPr>
+              <w:jc w:val="center"/>
+              <w:rPr>
+                <w:rFonts w:ascii="Times New Roman" w:hAnsi="Times New Roman" w:cs="Times New Roman"/>
+                <w:sz w:val="24"/>
+                <w:szCs w:val="24"/>
+              </w:rPr>
+            </w:pPr>
+          </w:p>
+        </w:tc>
+      </w:tr>
+      <w:tr>
+        <w:tc>
+          <w:tcPr>
+            <w:tcW w:w="5293" w:type="dxa"/>
+          </w:tcPr>
+          <w:p>
+            <w:pPr>
+              <w:rPr>
+                <w:rFonts w:ascii="Times New Roman" w:hAnsi="Times New Roman" w:cs="Times New Roman"/>
+                <w:sz w:val="24"/>
+                <w:szCs w:val="24"/>
+              </w:rPr>
+            </w:pPr>
+            <w:r>
+              <w:rPr>
+                <w:rFonts w:ascii="Times New Roman" w:hAnsi="Times New Roman" w:cs="Times New Roman"/>
+                <w:sz w:val="24"/>
+                <w:szCs w:val="24"/>
+              </w:rPr>
+              <w:t>Functions that Define and Rewrite Themselves</w:t>
+            </w:r>
+          </w:p>
+        </w:tc>
+        <w:tc>
+          <w:tcPr>
+            <w:tcW w:w="1109" w:type="dxa"/>
+          </w:tcPr>
+          <w:p>
+            <w:pPr>
+              <w:jc w:val="center"/>
+              <w:rPr>
+                <w:rFonts w:ascii="Times New Roman" w:hAnsi="Times New Roman" w:cs="Times New Roman"/>
+                <w:sz w:val="24"/>
+                <w:szCs w:val="24"/>
+              </w:rPr>
+            </w:pPr>
+            <w:r>
+              <w:rPr>
+                <w:rFonts w:ascii="Times New Roman" w:hAnsi="Times New Roman" w:cs="Times New Roman"/>
+                <w:sz w:val="24"/>
+                <w:szCs w:val="24"/>
+              </w:rPr>
+              <w:t>X</w:t>
+            </w:r>
+          </w:p>
+        </w:tc>
+        <w:tc>
+          <w:tcPr>
+            <w:tcW w:w="1244" w:type="dxa"/>
+          </w:tcPr>
+          <w:p>
+            <w:pPr>
+              <w:jc w:val="center"/>
+              <w:rPr>
+                <w:rFonts w:ascii="Times New Roman" w:hAnsi="Times New Roman" w:cs="Times New Roman"/>
+                <w:sz w:val="24"/>
+                <w:szCs w:val="24"/>
+              </w:rPr>
+            </w:pPr>
+          </w:p>
+        </w:tc>
+        <w:tc>
+          <w:tcPr>
+            <w:tcW w:w="1416" w:type="dxa"/>
+          </w:tcPr>
+          <w:p>
+            <w:pPr>
+              <w:jc w:val="center"/>
+              <w:rPr>
+                <w:rFonts w:ascii="Times New Roman" w:hAnsi="Times New Roman" w:cs="Times New Roman"/>
+                <w:sz w:val="24"/>
+                <w:szCs w:val="24"/>
+              </w:rPr>
+            </w:pPr>
+          </w:p>
+        </w:tc>
+      </w:tr>
+      <w:tr>
+        <w:tc>
+          <w:tcPr>
+            <w:tcW w:w="5293" w:type="dxa"/>
+          </w:tcPr>
+          <w:p>
+            <w:pPr>
+              <w:rPr>
+                <w:rFonts w:ascii="Times New Roman" w:hAnsi="Times New Roman" w:cs="Times New Roman"/>
+                <w:sz w:val="24"/>
+                <w:szCs w:val="24"/>
+              </w:rPr>
+            </w:pPr>
+            <w:r>
+              <w:rPr>
+                <w:rFonts w:ascii="Times New Roman" w:hAnsi="Times New Roman" w:cs="Times New Roman"/>
+                <w:sz w:val="24"/>
+                <w:szCs w:val="24"/>
+              </w:rPr>
+              <w:t>Recursive Functions</w:t>
+            </w:r>
+          </w:p>
+        </w:tc>
+        <w:tc>
+          <w:tcPr>
+            <w:tcW w:w="1109" w:type="dxa"/>
+          </w:tcPr>
+          <w:p>
+            <w:pPr>
+              <w:jc w:val="center"/>
+              <w:rPr>
+                <w:rFonts w:ascii="Times New Roman" w:hAnsi="Times New Roman" w:cs="Times New Roman"/>
+                <w:sz w:val="24"/>
+                <w:szCs w:val="24"/>
+              </w:rPr>
+            </w:pPr>
+            <w:r>
+              <w:rPr>
+                <w:rFonts w:ascii="Times New Roman" w:hAnsi="Times New Roman" w:cs="Times New Roman"/>
+                <w:sz w:val="24"/>
+                <w:szCs w:val="24"/>
+              </w:rPr>
+              <w:t>X</w:t>
+            </w:r>
+          </w:p>
+        </w:tc>
+        <w:tc>
+          <w:tcPr>
+            <w:tcW w:w="1244" w:type="dxa"/>
+          </w:tcPr>
+          <w:p>
+            <w:pPr>
+              <w:jc w:val="center"/>
+              <w:rPr>
+                <w:rFonts w:ascii="Times New Roman" w:hAnsi="Times New Roman" w:cs="Times New Roman"/>
+                <w:sz w:val="24"/>
+                <w:szCs w:val="24"/>
+              </w:rPr>
+            </w:pPr>
+          </w:p>
+        </w:tc>
+        <w:tc>
+          <w:tcPr>
+            <w:tcW w:w="1416" w:type="dxa"/>
+          </w:tcPr>
+          <w:p>
+            <w:pPr>
+              <w:jc w:val="center"/>
+              <w:rPr>
+                <w:rFonts w:ascii="Times New Roman" w:hAnsi="Times New Roman" w:cs="Times New Roman"/>
+                <w:sz w:val="24"/>
+                <w:szCs w:val="24"/>
+              </w:rPr>
+            </w:pPr>
+          </w:p>
+        </w:tc>
+      </w:tr>
+      <w:tr>
+        <w:tc>
+          <w:tcPr>
+            <w:tcW w:w="5293" w:type="dxa"/>
+          </w:tcPr>
+          <w:p>
+            <w:pPr>
+              <w:rPr>
+                <w:rFonts w:ascii="Times New Roman" w:hAnsi="Times New Roman" w:cs="Times New Roman"/>
+                <w:sz w:val="24"/>
+                <w:szCs w:val="24"/>
+              </w:rPr>
+            </w:pPr>
+            <w:r>
+              <w:rPr>
+                <w:rFonts w:ascii="Times New Roman" w:hAnsi="Times New Roman" w:cs="Times New Roman"/>
+                <w:sz w:val="24"/>
+                <w:szCs w:val="24"/>
+              </w:rPr>
+              <w:t>Callbacks</w:t>
+            </w:r>
+          </w:p>
+        </w:tc>
+        <w:tc>
+          <w:tcPr>
+            <w:tcW w:w="1109" w:type="dxa"/>
+          </w:tcPr>
+          <w:p>
+            <w:pPr>
+              <w:jc w:val="center"/>
+              <w:rPr>
+                <w:rFonts w:ascii="Times New Roman" w:hAnsi="Times New Roman" w:cs="Times New Roman"/>
+                <w:sz w:val="24"/>
+                <w:szCs w:val="24"/>
+              </w:rPr>
+            </w:pPr>
+            <w:r>
+              <w:rPr>
+                <w:rFonts w:ascii="Times New Roman" w:hAnsi="Times New Roman" w:cs="Times New Roman"/>
+                <w:sz w:val="24"/>
+                <w:szCs w:val="24"/>
+              </w:rPr>
+              <w:t>X</w:t>
+            </w:r>
+          </w:p>
+        </w:tc>
+        <w:tc>
+          <w:tcPr>
+            <w:tcW w:w="1244" w:type="dxa"/>
+          </w:tcPr>
+          <w:p>
+            <w:pPr>
+              <w:jc w:val="center"/>
+              <w:rPr>
+                <w:rFonts w:ascii="Times New Roman" w:hAnsi="Times New Roman" w:cs="Times New Roman"/>
+                <w:sz w:val="24"/>
+                <w:szCs w:val="24"/>
+              </w:rPr>
+            </w:pPr>
+          </w:p>
+        </w:tc>
+        <w:tc>
+          <w:tcPr>
+            <w:tcW w:w="1416" w:type="dxa"/>
+          </w:tcPr>
+          <w:p>
+            <w:pPr>
+              <w:jc w:val="center"/>
+              <w:rPr>
+                <w:rFonts w:ascii="Times New Roman" w:hAnsi="Times New Roman" w:cs="Times New Roman"/>
+                <w:sz w:val="24"/>
+                <w:szCs w:val="24"/>
+              </w:rPr>
+            </w:pPr>
+          </w:p>
+        </w:tc>
+      </w:tr>
+      <w:tr>
+        <w:tc>
+          <w:tcPr>
+            <w:tcW w:w="5293" w:type="dxa"/>
+          </w:tcPr>
+          <w:p>
+            <w:pPr>
+              <w:rPr>
+                <w:rFonts w:ascii="Times New Roman" w:hAnsi="Times New Roman" w:cs="Times New Roman"/>
+                <w:sz w:val="24"/>
+                <w:szCs w:val="24"/>
+              </w:rPr>
+            </w:pPr>
+            <w:r>
+              <w:rPr>
+                <w:rFonts w:ascii="Times New Roman" w:hAnsi="Times New Roman" w:cs="Times New Roman"/>
+                <w:sz w:val="24"/>
+                <w:szCs w:val="24"/>
+              </w:rPr>
+              <w:t>Closures</w:t>
+            </w:r>
+          </w:p>
+        </w:tc>
+        <w:tc>
+          <w:tcPr>
+            <w:tcW w:w="1109" w:type="dxa"/>
+          </w:tcPr>
+          <w:p>
+            <w:pPr>
+              <w:jc w:val="center"/>
+              <w:rPr>
+                <w:rFonts w:ascii="Times New Roman" w:hAnsi="Times New Roman" w:cs="Times New Roman"/>
+                <w:sz w:val="24"/>
+                <w:szCs w:val="24"/>
+              </w:rPr>
+            </w:pPr>
+            <w:r>
+              <w:rPr>
+                <w:rFonts w:ascii="Times New Roman" w:hAnsi="Times New Roman" w:cs="Times New Roman"/>
+                <w:sz w:val="24"/>
+                <w:szCs w:val="24"/>
+              </w:rPr>
+              <w:t>X</w:t>
+            </w:r>
+          </w:p>
+        </w:tc>
+        <w:tc>
+          <w:tcPr>
+            <w:tcW w:w="1244" w:type="dxa"/>
+          </w:tcPr>
+          <w:p>
+            <w:pPr>
+              <w:jc w:val="center"/>
+              <w:rPr>
+                <w:rFonts w:ascii="Times New Roman" w:hAnsi="Times New Roman" w:cs="Times New Roman"/>
+                <w:sz w:val="24"/>
+                <w:szCs w:val="24"/>
+              </w:rPr>
+            </w:pPr>
+          </w:p>
+        </w:tc>
+        <w:tc>
+          <w:tcPr>
+            <w:tcW w:w="1416" w:type="dxa"/>
+          </w:tcPr>
+          <w:p>
+            <w:pPr>
+              <w:jc w:val="center"/>
+              <w:rPr>
+                <w:rFonts w:ascii="Times New Roman" w:hAnsi="Times New Roman" w:cs="Times New Roman"/>
+                <w:sz w:val="24"/>
+                <w:szCs w:val="24"/>
+              </w:rPr>
+            </w:pPr>
+          </w:p>
+        </w:tc>
+      </w:tr>
+      <w:tr>
+        <w:tc>
+          <w:tcPr>
+            <w:tcW w:w="5293" w:type="dxa"/>
+          </w:tcPr>
+          <w:p>
+            <w:pPr>
+              <w:rPr>
+                <w:rFonts w:ascii="Times New Roman" w:hAnsi="Times New Roman" w:cs="Times New Roman"/>
+                <w:sz w:val="24"/>
+                <w:szCs w:val="24"/>
+              </w:rPr>
+            </w:pPr>
+            <w:r>
+              <w:rPr>
+                <w:rFonts w:ascii="Times New Roman" w:hAnsi="Times New Roman" w:cs="Times New Roman"/>
+                <w:sz w:val="24"/>
+                <w:szCs w:val="24"/>
+              </w:rPr>
+              <w:t>Functional Programming</w:t>
+            </w:r>
+          </w:p>
+        </w:tc>
+        <w:tc>
+          <w:tcPr>
+            <w:tcW w:w="1109" w:type="dxa"/>
+          </w:tcPr>
+          <w:p>
+            <w:pPr>
+              <w:jc w:val="center"/>
+              <w:rPr>
+                <w:rFonts w:ascii="Times New Roman" w:hAnsi="Times New Roman" w:cs="Times New Roman"/>
+                <w:sz w:val="24"/>
+                <w:szCs w:val="24"/>
+              </w:rPr>
+            </w:pPr>
+            <w:r>
+              <w:rPr>
+                <w:rFonts w:ascii="Times New Roman" w:hAnsi="Times New Roman" w:cs="Times New Roman"/>
+                <w:sz w:val="24"/>
+                <w:szCs w:val="24"/>
+              </w:rPr>
+              <w:t>X</w:t>
+            </w:r>
+          </w:p>
+        </w:tc>
+        <w:tc>
+          <w:tcPr>
+            <w:tcW w:w="1244" w:type="dxa"/>
+          </w:tcPr>
+          <w:p>
+            <w:pPr>
+              <w:jc w:val="center"/>
+              <w:rPr>
+                <w:rFonts w:ascii="Times New Roman" w:hAnsi="Times New Roman" w:cs="Times New Roman"/>
+                <w:sz w:val="24"/>
+                <w:szCs w:val="24"/>
+              </w:rPr>
+            </w:pPr>
+          </w:p>
+        </w:tc>
+        <w:tc>
+          <w:tcPr>
+            <w:tcW w:w="1416" w:type="dxa"/>
+          </w:tcPr>
+          <w:p>
+            <w:pPr>
+              <w:jc w:val="center"/>
+              <w:rPr>
+                <w:rFonts w:ascii="Times New Roman" w:hAnsi="Times New Roman" w:cs="Times New Roman"/>
+                <w:sz w:val="24"/>
+                <w:szCs w:val="24"/>
+              </w:rPr>
+            </w:pPr>
+          </w:p>
+        </w:tc>
+      </w:tr>
+      <w:tr>
+        <w:tc>
+          <w:tcPr>
+            <w:tcW w:w="5293" w:type="dxa"/>
+          </w:tcPr>
+          <w:p>
+            <w:pPr>
+              <w:rPr>
+                <w:rFonts w:ascii="Times New Roman" w:hAnsi="Times New Roman" w:cs="Times New Roman"/>
+                <w:sz w:val="24"/>
+                <w:szCs w:val="24"/>
+              </w:rPr>
+            </w:pPr>
+            <w:r>
+              <w:rPr>
+                <w:rFonts w:ascii="Times New Roman" w:hAnsi="Times New Roman" w:cs="Times New Roman"/>
+                <w:sz w:val="24"/>
+                <w:szCs w:val="24"/>
+              </w:rPr>
+              <w:t>Getting Functional</w:t>
+            </w:r>
+          </w:p>
+        </w:tc>
+        <w:tc>
+          <w:tcPr>
+            <w:tcW w:w="1109" w:type="dxa"/>
+          </w:tcPr>
+          <w:p>
+            <w:pPr>
+              <w:jc w:val="center"/>
+              <w:rPr>
+                <w:rFonts w:ascii="Times New Roman" w:hAnsi="Times New Roman" w:cs="Times New Roman"/>
+                <w:sz w:val="24"/>
+                <w:szCs w:val="24"/>
+              </w:rPr>
+            </w:pPr>
+            <w:r>
+              <w:rPr>
+                <w:rFonts w:ascii="Times New Roman" w:hAnsi="Times New Roman" w:cs="Times New Roman"/>
+                <w:sz w:val="24"/>
+                <w:szCs w:val="24"/>
+              </w:rPr>
+              <w:t>X</w:t>
+            </w:r>
+          </w:p>
+        </w:tc>
+        <w:tc>
+          <w:tcPr>
+            <w:tcW w:w="1244" w:type="dxa"/>
+          </w:tcPr>
+          <w:p>
+            <w:pPr>
+              <w:jc w:val="center"/>
+              <w:rPr>
+                <w:rFonts w:ascii="Times New Roman" w:hAnsi="Times New Roman" w:cs="Times New Roman"/>
+                <w:sz w:val="24"/>
+                <w:szCs w:val="24"/>
+              </w:rPr>
+            </w:pPr>
+          </w:p>
+        </w:tc>
+        <w:tc>
+          <w:tcPr>
+            <w:tcW w:w="1416" w:type="dxa"/>
+          </w:tcPr>
+          <w:p>
+            <w:pPr>
+              <w:jc w:val="center"/>
+              <w:rPr>
+                <w:rFonts w:ascii="Times New Roman" w:hAnsi="Times New Roman" w:cs="Times New Roman"/>
+                <w:sz w:val="24"/>
+                <w:szCs w:val="24"/>
+              </w:rPr>
+            </w:pPr>
+          </w:p>
+        </w:tc>
+      </w:tr>
+      <w:tr>
+        <w:tc>
+          <w:tcPr>
+            <w:tcW w:w="5293" w:type="dxa"/>
+            <w:shd w:val="clear" w:color="auto" w:fill="C2D69B" w:themeFill="accent3" w:themeFillTint="99"/>
+          </w:tcPr>
+          <w:p>
+            <w:pPr>
+              <w:rPr>
+                <w:rFonts w:ascii="Times New Roman" w:hAnsi="Times New Roman" w:cs="Times New Roman"/>
+                <w:sz w:val="24"/>
+                <w:szCs w:val="24"/>
+              </w:rPr>
+            </w:pPr>
+            <w:r>
+              <w:rPr>
+                <w:rFonts w:ascii="Times New Roman" w:hAnsi="Times New Roman" w:cs="Times New Roman"/>
+                <w:sz w:val="24"/>
+                <w:szCs w:val="24"/>
+              </w:rPr>
+              <w:t>Quiz Ninja Project</w:t>
+            </w:r>
+          </w:p>
+        </w:tc>
+        <w:tc>
+          <w:tcPr>
+            <w:tcW w:w="3769" w:type="dxa"/>
+            <w:gridSpan w:val="3"/>
+            <w:shd w:val="clear" w:color="auto" w:fill="C2D69B" w:themeFill="accent3" w:themeFillTint="99"/>
+          </w:tcPr>
+          <w:p>
+            <w:pPr>
+              <w:jc w:val="center"/>
+              <w:rPr>
+                <w:rFonts w:ascii="Times New Roman" w:hAnsi="Times New Roman" w:cs="Times New Roman"/>
+                <w:sz w:val="24"/>
+                <w:szCs w:val="24"/>
+              </w:rPr>
+            </w:pPr>
+            <w:r>
+              <w:rPr>
+                <w:rFonts w:ascii="Times New Roman" w:hAnsi="Times New Roman" w:cs="Times New Roman"/>
+                <w:sz w:val="24"/>
+                <w:szCs w:val="24"/>
+              </w:rPr>
+              <w:t>To Be Done</w:t>
+            </w:r>
+          </w:p>
+        </w:tc>
+      </w:tr>
+      <w:tr>
+        <w:tc>
+          <w:tcPr>
+            <w:tcW w:w="9062" w:type="dxa"/>
+            <w:gridSpan w:val="4"/>
+          </w:tcPr>
+          <w:p>
+            <w:pPr>
+              <w:jc w:val="center"/>
+              <w:rPr>
+                <w:rFonts w:ascii="Times New Roman" w:hAnsi="Times New Roman" w:cs="Times New Roman"/>
+                <w:sz w:val="24"/>
+                <w:szCs w:val="24"/>
+              </w:rPr>
+            </w:pPr>
+          </w:p>
+        </w:tc>
+      </w:tr>
+      <w:tr>
+        <w:tc>
+          <w:tcPr>
+            <w:tcW w:w="9062" w:type="dxa"/>
+            <w:gridSpan w:val="4"/>
+            <w:shd w:val="clear" w:color="auto" w:fill="9BBB59" w:themeFill="accent3"/>
+          </w:tcPr>
+          <w:p>
+            <w:pPr>
+              <w:jc w:val="center"/>
+              <w:rPr>
+                <w:rFonts w:ascii="Times New Roman" w:hAnsi="Times New Roman" w:cs="Times New Roman"/>
+                <w:sz w:val="32"/>
+                <w:szCs w:val="32"/>
+              </w:rPr>
+            </w:pPr>
+            <w:bookmarkStart w:id="1" w:name="_Hlk117977376"/>
+            <w:bookmarkEnd w:id="0"/>
+            <w:r>
+              <w:rPr>
+                <w:rFonts w:ascii="Times New Roman" w:hAnsi="Times New Roman" w:cs="Times New Roman"/>
+                <w:sz w:val="32"/>
+                <w:szCs w:val="32"/>
+              </w:rPr>
+              <w:t xml:space="preserve"> W07 | Chapter 13 AJAX</w:t>
+            </w:r>
+          </w:p>
+        </w:tc>
+      </w:tr>
+      <w:tr>
+        <w:tc>
+          <w:tcPr>
+            <w:tcW w:w="5293" w:type="dxa"/>
+          </w:tcPr>
+          <w:p>
+            <w:pPr>
+              <w:rPr>
+                <w:rFonts w:ascii="Times New Roman" w:hAnsi="Times New Roman" w:cs="Times New Roman"/>
+                <w:sz w:val="24"/>
+                <w:szCs w:val="24"/>
+              </w:rPr>
+            </w:pPr>
+            <w:r>
+              <w:rPr>
+                <w:rFonts w:ascii="Times New Roman" w:hAnsi="Times New Roman" w:cs="Times New Roman"/>
+                <w:sz w:val="24"/>
+                <w:szCs w:val="24"/>
+              </w:rPr>
+              <w:t>Clients and Servers</w:t>
+            </w:r>
+          </w:p>
+        </w:tc>
+        <w:tc>
+          <w:tcPr>
+            <w:tcW w:w="1109" w:type="dxa"/>
+          </w:tcPr>
+          <w:p>
+            <w:pPr>
+              <w:jc w:val="center"/>
+              <w:rPr>
+                <w:rFonts w:ascii="Times New Roman" w:hAnsi="Times New Roman" w:cs="Times New Roman"/>
+                <w:sz w:val="24"/>
+                <w:szCs w:val="24"/>
+              </w:rPr>
+            </w:pPr>
+            <w:r>
+              <w:rPr>
+                <w:rFonts w:ascii="Times New Roman" w:hAnsi="Times New Roman" w:cs="Times New Roman"/>
+                <w:sz w:val="24"/>
+                <w:szCs w:val="24"/>
+              </w:rPr>
+              <w:t>X</w:t>
+            </w:r>
+          </w:p>
+        </w:tc>
+        <w:tc>
+          <w:tcPr>
+            <w:tcW w:w="1244" w:type="dxa"/>
+          </w:tcPr>
+          <w:p>
+            <w:pPr>
+              <w:jc w:val="center"/>
+              <w:rPr>
+                <w:rFonts w:ascii="Times New Roman" w:hAnsi="Times New Roman" w:cs="Times New Roman"/>
+                <w:sz w:val="24"/>
+                <w:szCs w:val="24"/>
+              </w:rPr>
+            </w:pPr>
+          </w:p>
+        </w:tc>
+        <w:tc>
+          <w:tcPr>
+            <w:tcW w:w="1416" w:type="dxa"/>
+          </w:tcPr>
+          <w:p>
+            <w:pPr>
+              <w:jc w:val="center"/>
+              <w:rPr>
+                <w:rFonts w:ascii="Times New Roman" w:hAnsi="Times New Roman" w:cs="Times New Roman"/>
+                <w:sz w:val="24"/>
+                <w:szCs w:val="24"/>
+              </w:rPr>
+            </w:pPr>
+          </w:p>
+        </w:tc>
+      </w:tr>
+      <w:tr>
+        <w:tc>
+          <w:tcPr>
+            <w:tcW w:w="5293" w:type="dxa"/>
+          </w:tcPr>
+          <w:p>
+            <w:pPr>
+              <w:rPr>
+                <w:rFonts w:ascii="Times New Roman" w:hAnsi="Times New Roman" w:cs="Times New Roman"/>
+                <w:sz w:val="24"/>
+                <w:szCs w:val="24"/>
+              </w:rPr>
+            </w:pPr>
+            <w:r>
+              <w:rPr>
+                <w:rFonts w:ascii="Times New Roman" w:hAnsi="Times New Roman" w:cs="Times New Roman"/>
+                <w:sz w:val="24"/>
+                <w:szCs w:val="24"/>
+              </w:rPr>
+              <w:t>A brief History of Ajax</w:t>
+            </w:r>
+          </w:p>
+        </w:tc>
+        <w:tc>
+          <w:tcPr>
+            <w:tcW w:w="1109" w:type="dxa"/>
+          </w:tcPr>
+          <w:p>
+            <w:pPr>
+              <w:jc w:val="center"/>
+              <w:rPr>
+                <w:rFonts w:ascii="Times New Roman" w:hAnsi="Times New Roman" w:cs="Times New Roman"/>
+                <w:sz w:val="24"/>
+                <w:szCs w:val="24"/>
+              </w:rPr>
+            </w:pPr>
+            <w:r>
+              <w:rPr>
+                <w:rFonts w:ascii="Times New Roman" w:hAnsi="Times New Roman" w:cs="Times New Roman"/>
+                <w:sz w:val="24"/>
+                <w:szCs w:val="24"/>
+              </w:rPr>
+              <w:t>X</w:t>
+            </w:r>
+          </w:p>
+        </w:tc>
+        <w:tc>
+          <w:tcPr>
+            <w:tcW w:w="1244" w:type="dxa"/>
+          </w:tcPr>
+          <w:p>
+            <w:pPr>
+              <w:jc w:val="center"/>
+              <w:rPr>
+                <w:rFonts w:ascii="Times New Roman" w:hAnsi="Times New Roman" w:cs="Times New Roman"/>
+                <w:sz w:val="24"/>
+                <w:szCs w:val="24"/>
+              </w:rPr>
+            </w:pPr>
+          </w:p>
+        </w:tc>
+        <w:tc>
+          <w:tcPr>
+            <w:tcW w:w="1416" w:type="dxa"/>
+          </w:tcPr>
+          <w:p>
+            <w:pPr>
+              <w:jc w:val="center"/>
+              <w:rPr>
+                <w:rFonts w:ascii="Times New Roman" w:hAnsi="Times New Roman" w:cs="Times New Roman"/>
+                <w:sz w:val="24"/>
+                <w:szCs w:val="24"/>
+              </w:rPr>
+            </w:pPr>
+          </w:p>
+        </w:tc>
+      </w:tr>
+      <w:tr>
+        <w:tc>
+          <w:tcPr>
+            <w:tcW w:w="5293" w:type="dxa"/>
+          </w:tcPr>
+          <w:p>
+            <w:pPr>
+              <w:rPr>
+                <w:rFonts w:ascii="Times New Roman" w:hAnsi="Times New Roman" w:cs="Times New Roman"/>
+                <w:sz w:val="24"/>
+                <w:szCs w:val="24"/>
+              </w:rPr>
+            </w:pPr>
+            <w:r>
+              <w:rPr>
+                <w:rFonts w:ascii="Times New Roman" w:hAnsi="Times New Roman" w:cs="Times New Roman"/>
+                <w:sz w:val="24"/>
+                <w:szCs w:val="24"/>
+              </w:rPr>
+              <w:t>The Fetch API</w:t>
+            </w:r>
+          </w:p>
+        </w:tc>
+        <w:tc>
+          <w:tcPr>
+            <w:tcW w:w="1109" w:type="dxa"/>
+          </w:tcPr>
+          <w:p>
+            <w:pPr>
+              <w:jc w:val="center"/>
+              <w:rPr>
+                <w:rFonts w:ascii="Times New Roman" w:hAnsi="Times New Roman" w:cs="Times New Roman"/>
+                <w:sz w:val="24"/>
+                <w:szCs w:val="24"/>
+              </w:rPr>
+            </w:pPr>
+          </w:p>
+        </w:tc>
+        <w:tc>
+          <w:tcPr>
+            <w:tcW w:w="1244" w:type="dxa"/>
+          </w:tcPr>
+          <w:p>
+            <w:pPr>
+              <w:jc w:val="center"/>
+              <w:rPr>
+                <w:rFonts w:ascii="Times New Roman" w:hAnsi="Times New Roman" w:cs="Times New Roman"/>
+                <w:sz w:val="24"/>
+                <w:szCs w:val="24"/>
+              </w:rPr>
+            </w:pPr>
+            <w:r>
+              <w:rPr>
+                <w:rFonts w:ascii="Times New Roman" w:hAnsi="Times New Roman" w:cs="Times New Roman"/>
+                <w:sz w:val="24"/>
+                <w:szCs w:val="24"/>
+              </w:rPr>
+              <w:t>X</w:t>
+            </w:r>
+          </w:p>
+        </w:tc>
+        <w:tc>
+          <w:tcPr>
+            <w:tcW w:w="1416" w:type="dxa"/>
+          </w:tcPr>
+          <w:p>
+            <w:pPr>
+              <w:jc w:val="center"/>
+              <w:rPr>
+                <w:rFonts w:ascii="Times New Roman" w:hAnsi="Times New Roman" w:cs="Times New Roman"/>
+                <w:sz w:val="24"/>
+                <w:szCs w:val="24"/>
+              </w:rPr>
+            </w:pPr>
+          </w:p>
+        </w:tc>
+      </w:tr>
+      <w:tr>
+        <w:tc>
+          <w:tcPr>
+            <w:tcW w:w="5293" w:type="dxa"/>
+          </w:tcPr>
+          <w:p>
+            <w:pPr>
+              <w:rPr>
+                <w:rFonts w:ascii="Times New Roman" w:hAnsi="Times New Roman" w:cs="Times New Roman"/>
+                <w:sz w:val="24"/>
+                <w:szCs w:val="24"/>
+              </w:rPr>
+            </w:pPr>
+            <w:r>
+              <w:rPr>
+                <w:rFonts w:ascii="Times New Roman" w:hAnsi="Times New Roman" w:cs="Times New Roman"/>
+                <w:sz w:val="24"/>
+                <w:szCs w:val="24"/>
+              </w:rPr>
+              <w:t>Receiving Information</w:t>
+            </w:r>
+          </w:p>
+        </w:tc>
+        <w:tc>
+          <w:tcPr>
+            <w:tcW w:w="1109" w:type="dxa"/>
+          </w:tcPr>
+          <w:p>
+            <w:pPr>
+              <w:jc w:val="center"/>
+              <w:rPr>
+                <w:rFonts w:ascii="Times New Roman" w:hAnsi="Times New Roman" w:cs="Times New Roman"/>
+                <w:sz w:val="24"/>
+                <w:szCs w:val="24"/>
+              </w:rPr>
+            </w:pPr>
+          </w:p>
+        </w:tc>
+        <w:tc>
+          <w:tcPr>
+            <w:tcW w:w="1244" w:type="dxa"/>
+          </w:tcPr>
+          <w:p>
+            <w:pPr>
+              <w:jc w:val="center"/>
+              <w:rPr>
+                <w:rFonts w:ascii="Times New Roman" w:hAnsi="Times New Roman" w:cs="Times New Roman"/>
+                <w:sz w:val="24"/>
+                <w:szCs w:val="24"/>
+              </w:rPr>
+            </w:pPr>
+            <w:r>
+              <w:rPr>
+                <w:rFonts w:ascii="Times New Roman" w:hAnsi="Times New Roman" w:cs="Times New Roman"/>
+                <w:sz w:val="24"/>
+                <w:szCs w:val="24"/>
+              </w:rPr>
+              <w:t>X</w:t>
+            </w:r>
+          </w:p>
+        </w:tc>
+        <w:tc>
+          <w:tcPr>
+            <w:tcW w:w="1416" w:type="dxa"/>
+          </w:tcPr>
+          <w:p>
+            <w:pPr>
+              <w:jc w:val="center"/>
+              <w:rPr>
+                <w:rFonts w:ascii="Times New Roman" w:hAnsi="Times New Roman" w:cs="Times New Roman"/>
+                <w:sz w:val="24"/>
+                <w:szCs w:val="24"/>
+              </w:rPr>
+            </w:pPr>
+          </w:p>
+        </w:tc>
+      </w:tr>
+      <w:tr>
+        <w:tc>
+          <w:tcPr>
+            <w:tcW w:w="5293" w:type="dxa"/>
+          </w:tcPr>
+          <w:p>
+            <w:pPr>
+              <w:rPr>
+                <w:rFonts w:ascii="Times New Roman" w:hAnsi="Times New Roman" w:cs="Times New Roman"/>
+                <w:sz w:val="24"/>
+                <w:szCs w:val="24"/>
+              </w:rPr>
+            </w:pPr>
+            <w:r>
+              <w:rPr>
+                <w:rFonts w:ascii="Times New Roman" w:hAnsi="Times New Roman" w:cs="Times New Roman"/>
+                <w:sz w:val="24"/>
+                <w:szCs w:val="24"/>
+              </w:rPr>
+              <w:t>Sending Information</w:t>
+            </w:r>
+          </w:p>
+        </w:tc>
+        <w:tc>
+          <w:tcPr>
+            <w:tcW w:w="1109" w:type="dxa"/>
+          </w:tcPr>
+          <w:p>
+            <w:pPr>
+              <w:jc w:val="center"/>
+              <w:rPr>
+                <w:rFonts w:ascii="Times New Roman" w:hAnsi="Times New Roman" w:cs="Times New Roman"/>
+                <w:sz w:val="24"/>
+                <w:szCs w:val="24"/>
+              </w:rPr>
+            </w:pPr>
+          </w:p>
+        </w:tc>
+        <w:tc>
+          <w:tcPr>
+            <w:tcW w:w="1244" w:type="dxa"/>
+          </w:tcPr>
+          <w:p>
+            <w:pPr>
+              <w:jc w:val="center"/>
+              <w:rPr>
+                <w:rFonts w:ascii="Times New Roman" w:hAnsi="Times New Roman" w:cs="Times New Roman"/>
+                <w:sz w:val="24"/>
+                <w:szCs w:val="24"/>
+              </w:rPr>
+            </w:pPr>
+            <w:r>
+              <w:rPr>
+                <w:rFonts w:ascii="Times New Roman" w:hAnsi="Times New Roman" w:cs="Times New Roman"/>
+                <w:sz w:val="24"/>
+                <w:szCs w:val="24"/>
+              </w:rPr>
+              <w:t>X</w:t>
+            </w:r>
+          </w:p>
+        </w:tc>
+        <w:tc>
+          <w:tcPr>
+            <w:tcW w:w="1416" w:type="dxa"/>
+          </w:tcPr>
+          <w:p>
+            <w:pPr>
+              <w:jc w:val="center"/>
+              <w:rPr>
+                <w:rFonts w:ascii="Times New Roman" w:hAnsi="Times New Roman" w:cs="Times New Roman"/>
+                <w:sz w:val="24"/>
+                <w:szCs w:val="24"/>
+              </w:rPr>
+            </w:pPr>
+          </w:p>
+        </w:tc>
+      </w:tr>
+      <w:tr>
+        <w:tc>
+          <w:tcPr>
+            <w:tcW w:w="5293" w:type="dxa"/>
+          </w:tcPr>
+          <w:p>
+            <w:pPr>
+              <w:rPr>
+                <w:rFonts w:ascii="Times New Roman" w:hAnsi="Times New Roman" w:cs="Times New Roman"/>
+                <w:sz w:val="24"/>
+                <w:szCs w:val="24"/>
+              </w:rPr>
+            </w:pPr>
+            <w:r>
+              <w:rPr>
+                <w:rFonts w:ascii="Times New Roman" w:hAnsi="Times New Roman" w:cs="Times New Roman"/>
+                <w:sz w:val="24"/>
+                <w:szCs w:val="24"/>
+              </w:rPr>
+              <w:t>FormData</w:t>
+            </w:r>
+          </w:p>
+        </w:tc>
+        <w:tc>
+          <w:tcPr>
+            <w:tcW w:w="1109" w:type="dxa"/>
+          </w:tcPr>
+          <w:p>
+            <w:pPr>
+              <w:jc w:val="center"/>
+              <w:rPr>
+                <w:rFonts w:ascii="Times New Roman" w:hAnsi="Times New Roman" w:cs="Times New Roman"/>
+                <w:sz w:val="24"/>
+                <w:szCs w:val="24"/>
+              </w:rPr>
+            </w:pPr>
+          </w:p>
+        </w:tc>
+        <w:tc>
+          <w:tcPr>
+            <w:tcW w:w="1244" w:type="dxa"/>
+          </w:tcPr>
+          <w:p>
+            <w:pPr>
+              <w:jc w:val="center"/>
+              <w:rPr>
+                <w:rFonts w:ascii="Times New Roman" w:hAnsi="Times New Roman" w:cs="Times New Roman"/>
+                <w:sz w:val="24"/>
+                <w:szCs w:val="24"/>
+              </w:rPr>
+            </w:pPr>
+            <w:r>
+              <w:rPr>
+                <w:rFonts w:ascii="Times New Roman" w:hAnsi="Times New Roman" w:cs="Times New Roman"/>
+                <w:sz w:val="24"/>
+                <w:szCs w:val="24"/>
+              </w:rPr>
+              <w:t>X</w:t>
+            </w:r>
+          </w:p>
+        </w:tc>
+        <w:tc>
+          <w:tcPr>
+            <w:tcW w:w="1416" w:type="dxa"/>
+          </w:tcPr>
+          <w:p>
+            <w:pPr>
+              <w:jc w:val="center"/>
+              <w:rPr>
+                <w:rFonts w:ascii="Times New Roman" w:hAnsi="Times New Roman" w:cs="Times New Roman"/>
+                <w:sz w:val="24"/>
+                <w:szCs w:val="24"/>
+              </w:rPr>
+            </w:pPr>
+          </w:p>
+        </w:tc>
+      </w:tr>
+      <w:tr>
+        <w:tc>
+          <w:tcPr>
+            <w:tcW w:w="5293" w:type="dxa"/>
+          </w:tcPr>
+          <w:p>
+            <w:pPr>
+              <w:rPr>
+                <w:rFonts w:ascii="Times New Roman" w:hAnsi="Times New Roman" w:cs="Times New Roman"/>
+                <w:sz w:val="24"/>
+                <w:szCs w:val="24"/>
+              </w:rPr>
+            </w:pPr>
+            <w:r>
+              <w:rPr>
+                <w:rFonts w:ascii="Times New Roman" w:hAnsi="Times New Roman" w:cs="Times New Roman"/>
+                <w:sz w:val="24"/>
+                <w:szCs w:val="24"/>
+              </w:rPr>
+              <w:t>A living Standard</w:t>
+            </w:r>
+          </w:p>
+        </w:tc>
+        <w:tc>
+          <w:tcPr>
+            <w:tcW w:w="1109" w:type="dxa"/>
+          </w:tcPr>
+          <w:p>
+            <w:pPr>
+              <w:jc w:val="center"/>
+              <w:rPr>
+                <w:rFonts w:ascii="Times New Roman" w:hAnsi="Times New Roman" w:cs="Times New Roman"/>
+                <w:sz w:val="24"/>
+                <w:szCs w:val="24"/>
+              </w:rPr>
+            </w:pPr>
+          </w:p>
+        </w:tc>
+        <w:tc>
+          <w:tcPr>
+            <w:tcW w:w="1244" w:type="dxa"/>
+          </w:tcPr>
+          <w:p>
+            <w:pPr>
+              <w:jc w:val="center"/>
+              <w:rPr>
+                <w:rFonts w:ascii="Times New Roman" w:hAnsi="Times New Roman" w:cs="Times New Roman"/>
+                <w:sz w:val="24"/>
+                <w:szCs w:val="24"/>
+              </w:rPr>
+            </w:pPr>
+            <w:r>
+              <w:rPr>
+                <w:rFonts w:ascii="Times New Roman" w:hAnsi="Times New Roman" w:cs="Times New Roman"/>
+                <w:sz w:val="24"/>
+                <w:szCs w:val="24"/>
+              </w:rPr>
+              <w:t>X</w:t>
+            </w:r>
+          </w:p>
+        </w:tc>
+        <w:tc>
+          <w:tcPr>
+            <w:tcW w:w="1416" w:type="dxa"/>
+          </w:tcPr>
+          <w:p>
+            <w:pPr>
+              <w:jc w:val="center"/>
+              <w:rPr>
+                <w:rFonts w:ascii="Times New Roman" w:hAnsi="Times New Roman" w:cs="Times New Roman"/>
+                <w:sz w:val="24"/>
+                <w:szCs w:val="24"/>
+              </w:rPr>
+            </w:pPr>
+          </w:p>
+        </w:tc>
+      </w:tr>
+      <w:tr>
+        <w:tc>
+          <w:tcPr>
+            <w:tcW w:w="5293" w:type="dxa"/>
+            <w:shd w:val="clear" w:color="auto" w:fill="C2D69B" w:themeFill="accent3" w:themeFillTint="99"/>
+          </w:tcPr>
+          <w:p>
+            <w:pPr>
+              <w:rPr>
+                <w:rFonts w:ascii="Times New Roman" w:hAnsi="Times New Roman" w:cs="Times New Roman"/>
+                <w:sz w:val="24"/>
+                <w:szCs w:val="24"/>
+              </w:rPr>
+            </w:pPr>
+            <w:r>
+              <w:rPr>
+                <w:rFonts w:ascii="Times New Roman" w:hAnsi="Times New Roman" w:cs="Times New Roman"/>
+                <w:sz w:val="24"/>
+                <w:szCs w:val="24"/>
+              </w:rPr>
+              <w:t>Quiz Ninja Project</w:t>
+            </w:r>
+          </w:p>
+        </w:tc>
+        <w:tc>
+          <w:tcPr>
+            <w:tcW w:w="3769" w:type="dxa"/>
+            <w:gridSpan w:val="3"/>
+            <w:shd w:val="clear" w:color="auto" w:fill="C2D69B" w:themeFill="accent3" w:themeFillTint="99"/>
+          </w:tcPr>
+          <w:p>
+            <w:pPr>
+              <w:jc w:val="center"/>
+              <w:rPr>
+                <w:rFonts w:ascii="Times New Roman" w:hAnsi="Times New Roman" w:cs="Times New Roman"/>
+                <w:sz w:val="24"/>
+                <w:szCs w:val="24"/>
+              </w:rPr>
+            </w:pPr>
+            <w:r>
+              <w:rPr>
+                <w:rFonts w:ascii="Times New Roman" w:hAnsi="Times New Roman" w:cs="Times New Roman"/>
+                <w:sz w:val="24"/>
+                <w:szCs w:val="24"/>
+              </w:rPr>
+              <w:t>To Be Done</w:t>
+            </w:r>
+          </w:p>
+        </w:tc>
+      </w:tr>
+      <w:tr>
+        <w:tc>
+          <w:tcPr>
+            <w:tcW w:w="9062" w:type="dxa"/>
+            <w:gridSpan w:val="4"/>
+          </w:tcPr>
+          <w:p>
+            <w:pPr>
+              <w:jc w:val="center"/>
+              <w:rPr>
+                <w:rFonts w:ascii="Times New Roman" w:hAnsi="Times New Roman" w:cs="Times New Roman"/>
+                <w:sz w:val="24"/>
+                <w:szCs w:val="24"/>
+              </w:rPr>
+            </w:pPr>
+          </w:p>
+        </w:tc>
+      </w:tr>
+      <w:bookmarkEnd w:id="1"/>
+    </w:tbl>
+    <w:p>
+      <w:pPr>
+        <w:spacing w:line="480" w:lineRule="auto"/>
+        <w:rPr>
+          <w:rFonts w:ascii="Times New Roman" w:hAnsi="Times New Roman" w:cs="Times New Roman"/>
+          <w:sz w:val="24"/>
+          <w:szCs w:val="24"/>
+        </w:rPr>
+      </w:pPr>
+    </w:p>
+    <w:p>
+      <w:pPr>
+        <w:spacing w:line="480" w:lineRule="auto"/>
+        <w:rPr>
+          <w:rFonts w:ascii="Times New Roman" w:hAnsi="Times New Roman" w:cs="Times New Roman"/>
+          <w:sz w:val="24"/>
+          <w:szCs w:val="24"/>
+        </w:rPr>
+      </w:pPr>
+      <w:r>
+        <w:rPr>
+          <w:rFonts w:ascii="Times New Roman" w:hAnsi="Times New Roman" w:cs="Times New Roman"/>
+          <w:sz w:val="24"/>
+          <w:szCs w:val="24"/>
+        </w:rPr>
+        <w:t>As I explained to you a few weeks ago, I just spent the week at the temple.</w:t>
+      </w:r>
+    </w:p>
+    <w:p>
+      <w:pPr>
+        <w:spacing w:line="480" w:lineRule="auto"/>
+        <w:rPr>
+          <w:rFonts w:ascii="Times New Roman" w:hAnsi="Times New Roman" w:cs="Times New Roman"/>
+          <w:sz w:val="24"/>
+          <w:szCs w:val="24"/>
+        </w:rPr>
+      </w:pPr>
+      <w:r>
+        <w:rPr>
+          <w:rFonts w:ascii="Times New Roman" w:hAnsi="Times New Roman" w:cs="Times New Roman"/>
+          <w:sz w:val="24"/>
+          <w:szCs w:val="24"/>
+        </w:rPr>
+        <w:t xml:space="preserve">I was able to read the required chapters for the week and meet with my </w:t>
       </w:r>
       <w:r>
         <w:rPr>
@@ -106,10 +1626,17 @@
           <w:sz w:val="24"/>
           <w:szCs w:val="24"/>
         </w:rPr>
-        <w:t>7</w:t>
+        <w:t>team</w:t>
+      </w:r>
+      <w:r>
+        <w:rPr>
+          <w:rFonts w:ascii="Times New Roman" w:hAnsi="Times New Roman" w:cs="Times New Roman"/>
+          <w:sz w:val="24"/>
+          <w:szCs w:val="24"/>
+        </w:rPr>
+        <w:t>. I have started updating the previous weeks and I think I will be able to finish this week or at least make significant progress.</w:t>
       </w:r>
     </w:p>
-    <w:p/>
     <w:sectPr>
       <w:pgSz w:w="11906" w:h="16838"/>
       <w:pgMar w:top="1417" w:right="1417" w:bottom="1417" w:left="1417" w:header="708" w:footer="708" w:gutter="0"/>
@@ -547,6 +2074,25 @@
     <w:semiHidden/>
     <w:unhideWhenUsed/>
   </w:style>
+  <w:style w:type="table" w:styleId="TableGrid">
+    <w:name w:val="Table Grid"/>
+    <w:basedOn w:val="TableNormal"/>
+    <w:uiPriority w:val="59"/>
+    <w:rsid w:val="00D41ADD"/>
+    <w:pPr>
+      <w:spacing w:after="0" w:line="240" w:lineRule="auto"/>
+    </w:pPr>
+    <w:tblPr>
+      <w:tblBorders>
+        <w:top w:val="single" w:sz="4" w:space="0" w:color="auto"/>
+        <w:left w:val="single" w:sz="4" w:space="0" w:color="auto"/>
+        <w:bottom w:val="single" w:sz="4" w:space="0" w:color="auto"/>
+        <w:right w:val="single" w:sz="4" w:space="0" w:color="auto"/>
+        <w:insideH w:val="single" w:sz="4" w:space="0" w:color="auto"/>
+        <w:insideV w:val="single" w:sz="4" w:space="0" w:color="auto"/>
+      </w:tblBorders>
+    </w:tblPr>
+  </w:style>
 </w:styles>
 </file>
 

</xml_diff>